<commit_message>
improve logic, add filter, add regenerate'
</commit_message>
<xml_diff>
--- a/public/output.docx
+++ b/public/output.docx
@@ -651,7 +651,7 @@
                 <w:b/>
                 <w:sz w:val="32"/>
               </w:rPr>
-              <w:t xml:space="preserve">Javascript</w:t>
+              <w:t xml:space="preserve">Операционные системы</w:t>
             </w:r>
             <w:r>
               <w:rPr>
@@ -827,7 +827,7 @@
                 <w:sz w:val="22"/>
                 <w:lang w:val="en-US"/>
               </w:rPr>
-              <w:t xml:space="preserve">Кулажский</w:t>
+              <w:t xml:space="preserve">Востриков</w:t>
             </w:r>
             <w:proofErr w:type="spellStart"/>
             <w:r>
@@ -2174,7 +2174,7 @@
                 <w:sz w:val="22"/>
                 <w:lang w:val="en-US"/>
               </w:rPr>
-              <w:t xml:space="preserve">Кулажский</w:t>
+              <w:t xml:space="preserve">Востриков</w:t>
             </w:r>
             <w:proofErr w:type="spellStart"/>
             <w:r>
@@ -2293,7 +2293,7 @@
                 <w:sz w:val="22"/>
                 <w:lang w:val="en-US"/>
               </w:rPr>
-              <w:t xml:space="preserve">                                       Javascript</w:t>
+              <w:t xml:space="preserve">                                       Операционные системы</w:t>
             </w:r>
           </w:p>
           <w:p>
@@ -3641,7 +3641,7 @@
                 <w:sz w:val="22"/>
                 <w:lang w:val="en-US"/>
               </w:rPr>
-              <w:t xml:space="preserve">Кулажский</w:t>
+              <w:t xml:space="preserve">Востриков</w:t>
             </w:r>
             <w:proofErr w:type="spellStart"/>
             <w:r>
@@ -3842,7 +3842,7 @@
           <w:szCs w:val="24"/>
           <w:lang w:val="en-US"/>
         </w:rPr>
-        <w:t xml:space="preserve">Javascript</w:t>
+        <w:t xml:space="preserve">Операционные системы</w:t>
       </w:r>
       <w:proofErr w:type="gramStart"/>
       <w:r>
@@ -3949,7 +3949,7 @@
                 <w:sz w:val="22"/>
                 <w:lang w:val="en-US"/>
               </w:rPr>
-              <w:t xml:space="preserve">Кулажский</w:t>
+              <w:t xml:space="preserve">Востриков</w:t>
             </w:r>
             <w:proofErr w:type="spellStart"/>
             <w:r>
@@ -4059,7 +4059,7 @@
           <w:sz w:val="24"/>
           <w:szCs w:val="24"/>
         </w:rPr>
-        <w:t xml:space="preserve">ШИФР</w:t>
+        <w:t xml:space="preserve">student_code</w:t>
       </w:r>
       <w:proofErr w:type="spellStart"/>
       <w:r>

</xml_diff>